<commit_message>
complete UI, basic UI functions, and login system
</commit_message>
<xml_diff>
--- a/SwiftHire-value.docx
+++ b/SwiftHire-value.docx
@@ -129,21 +129,23 @@
     <w:p>
       <w:proofErr w:type="spellStart"/>
       <w:r>
+        <w:t>Applicant_bkbtn</w:t>
+      </w:r>
+      <w:proofErr w:type="spellEnd"/>
+    </w:p>
+    <w:p/>
+    <w:p>
+      <w:r>
         <w:lastRenderedPageBreak/>
-        <w:t>Applicant_bkbtn</w:t>
-      </w:r>
-      <w:proofErr w:type="spellEnd"/>
-    </w:p>
-    <w:p/>
-    <w:p>
-      <w:r>
-        <w:t>*</w:t>
-      </w:r>
-      <w:proofErr w:type="spellStart"/>
-      <w:r>
-        <w:t>Employer_Login</w:t>
-      </w:r>
-      <w:proofErr w:type="spellEnd"/>
+        <w:t xml:space="preserve">*Employer_ </w:t>
+      </w:r>
+      <w:proofErr w:type="spellStart"/>
+      <w:proofErr w:type="gramStart"/>
+      <w:r>
+        <w:t>regis</w:t>
+      </w:r>
+      <w:proofErr w:type="spellEnd"/>
+      <w:proofErr w:type="gramEnd"/>
     </w:p>
     <w:p>
       <w:r>
@@ -151,130 +153,160 @@
       </w:r>
     </w:p>
     <w:p>
-      <w:r>
-        <w:t>Employer_lbl1</w:t>
-      </w:r>
-    </w:p>
-    <w:p>
-      <w:r>
-        <w:t>Employer_lbl2</w:t>
-      </w:r>
-    </w:p>
-    <w:p>
-      <w:r>
-        <w:t>Employer_lbl3</w:t>
-      </w:r>
-    </w:p>
-    <w:p>
-      <w:r>
-        <w:t>Employer_txtbx1</w:t>
-      </w:r>
-    </w:p>
-    <w:p>
-      <w:r>
-        <w:t>Employer_txtbx2</w:t>
-      </w:r>
-    </w:p>
-    <w:p>
-      <w:proofErr w:type="spellStart"/>
-      <w:r>
-        <w:t>Employer_bkbtn</w:t>
-      </w:r>
-      <w:proofErr w:type="spellEnd"/>
-    </w:p>
-    <w:p/>
-    <w:p/>
-    <w:p>
-      <w:r>
-        <w:t>*</w:t>
-      </w:r>
-      <w:proofErr w:type="spellStart"/>
-      <w:r>
-        <w:t>Applicant_form</w:t>
-      </w:r>
-      <w:proofErr w:type="spellEnd"/>
-    </w:p>
-    <w:p>
-      <w:proofErr w:type="spellStart"/>
-      <w:r>
-        <w:t>Applicant_bkbtn</w:t>
-      </w:r>
-      <w:proofErr w:type="spellEnd"/>
-    </w:p>
-    <w:p>
-      <w:proofErr w:type="spellStart"/>
-      <w:r>
-        <w:t>Applicant_extbtn</w:t>
-      </w:r>
-      <w:proofErr w:type="spellEnd"/>
-    </w:p>
-    <w:p>
-      <w:r>
-        <w:t>Applicant_lbl1</w:t>
-      </w:r>
-    </w:p>
-    <w:p>
-      <w:r>
-        <w:lastRenderedPageBreak/>
-        <w:t>Applicant_pcbx1</w:t>
-      </w:r>
-    </w:p>
-    <w:p>
-      <w:r>
-        <w:t>Applicant_pnl1</w:t>
-      </w:r>
-    </w:p>
-    <w:p>
-      <w:r>
-        <w:t>Applicant_pnl2</w:t>
-      </w:r>
-    </w:p>
-    <w:p>
-      <w:r>
-        <w:t>Applicant_pnl3</w:t>
-      </w:r>
-    </w:p>
-    <w:p/>
-    <w:p/>
-    <w:p/>
-    <w:p>
-      <w:r>
-        <w:t>*</w:t>
-      </w:r>
-      <w:proofErr w:type="spellStart"/>
-      <w:r>
-        <w:t>employer_form</w:t>
-      </w:r>
-      <w:proofErr w:type="spellEnd"/>
-    </w:p>
-    <w:p>
-      <w:proofErr w:type="spellStart"/>
-      <w:r>
-        <w:t>Employer_bkbtn</w:t>
-      </w:r>
-      <w:proofErr w:type="spellEnd"/>
-    </w:p>
-    <w:p>
-      <w:proofErr w:type="spellStart"/>
-      <w:r>
-        <w:t>Employer_extbtn</w:t>
-      </w:r>
-      <w:proofErr w:type="spellEnd"/>
-    </w:p>
-    <w:p>
-      <w:r>
-        <w:t>Employer_lbl1</w:t>
-      </w:r>
-    </w:p>
-    <w:p>
+      <w:proofErr w:type="spellStart"/>
       <w:r>
         <w:t>Employer</w:t>
       </w:r>
       <w:r>
-        <w:t>_pcbx1</w:t>
+        <w:t>_bk</w:t>
+      </w:r>
+      <w:r>
+        <w:t>btn</w:t>
       </w:r>
       <w:bookmarkStart w:id="0" w:name="_GoBack"/>
       <w:bookmarkEnd w:id="0"/>
+      <w:proofErr w:type="spellEnd"/>
+    </w:p>
+    <w:p/>
+    <w:p/>
+    <w:p>
+      <w:r>
+        <w:t>*</w:t>
+      </w:r>
+      <w:proofErr w:type="spellStart"/>
+      <w:r>
+        <w:t>Employer_Login</w:t>
+      </w:r>
+      <w:proofErr w:type="spellEnd"/>
+    </w:p>
+    <w:p>
+      <w:r>
+        <w:t>Employer_pnl1</w:t>
+      </w:r>
+    </w:p>
+    <w:p>
+      <w:r>
+        <w:t>Employer_lbl1</w:t>
+      </w:r>
+    </w:p>
+    <w:p>
+      <w:r>
+        <w:t>Employer_lbl2</w:t>
+      </w:r>
+    </w:p>
+    <w:p>
+      <w:r>
+        <w:t>Employer_lbl3</w:t>
+      </w:r>
+    </w:p>
+    <w:p>
+      <w:r>
+        <w:t>Employer_txtbx1</w:t>
+      </w:r>
+    </w:p>
+    <w:p>
+      <w:r>
+        <w:t>Employer_txtbx2</w:t>
+      </w:r>
+    </w:p>
+    <w:p>
+      <w:proofErr w:type="spellStart"/>
+      <w:r>
+        <w:t>Employer_bkbtn</w:t>
+      </w:r>
+      <w:proofErr w:type="spellEnd"/>
+    </w:p>
+    <w:p/>
+    <w:p/>
+    <w:p>
+      <w:r>
+        <w:t>*</w:t>
+      </w:r>
+      <w:proofErr w:type="spellStart"/>
+      <w:r>
+        <w:t>Applicant_form</w:t>
+      </w:r>
+      <w:proofErr w:type="spellEnd"/>
+    </w:p>
+    <w:p>
+      <w:proofErr w:type="spellStart"/>
+      <w:r>
+        <w:t>Applicant_bkbtn</w:t>
+      </w:r>
+      <w:proofErr w:type="spellEnd"/>
+    </w:p>
+    <w:p>
+      <w:proofErr w:type="spellStart"/>
+      <w:r>
+        <w:t>Applicant_extbtn</w:t>
+      </w:r>
+      <w:proofErr w:type="spellEnd"/>
+    </w:p>
+    <w:p>
+      <w:r>
+        <w:lastRenderedPageBreak/>
+        <w:t>Applicant_lbl1</w:t>
+      </w:r>
+    </w:p>
+    <w:p>
+      <w:r>
+        <w:t>Applicant_pcbx1</w:t>
+      </w:r>
+    </w:p>
+    <w:p>
+      <w:r>
+        <w:t>Applicant_pnl1</w:t>
+      </w:r>
+    </w:p>
+    <w:p>
+      <w:r>
+        <w:t>Applicant_pnl2</w:t>
+      </w:r>
+    </w:p>
+    <w:p>
+      <w:r>
+        <w:t>Applicant_pnl3</w:t>
+      </w:r>
+    </w:p>
+    <w:p/>
+    <w:p/>
+    <w:p/>
+    <w:p>
+      <w:r>
+        <w:t>*</w:t>
+      </w:r>
+      <w:proofErr w:type="spellStart"/>
+      <w:r>
+        <w:t>employer_form</w:t>
+      </w:r>
+      <w:proofErr w:type="spellEnd"/>
+    </w:p>
+    <w:p>
+      <w:proofErr w:type="spellStart"/>
+      <w:r>
+        <w:t>Employer_bkbtn</w:t>
+      </w:r>
+      <w:proofErr w:type="spellEnd"/>
+    </w:p>
+    <w:p>
+      <w:proofErr w:type="spellStart"/>
+      <w:r>
+        <w:t>Employer_extbtn</w:t>
+      </w:r>
+      <w:proofErr w:type="spellEnd"/>
+    </w:p>
+    <w:p>
+      <w:r>
+        <w:t>Employer_lbl1</w:t>
+      </w:r>
+    </w:p>
+    <w:p>
+      <w:r>
+        <w:t>Employer</w:t>
+      </w:r>
+      <w:r>
+        <w:t>_pcbx1</w:t>
+      </w:r>
     </w:p>
     <w:p/>
     <w:p/>

</xml_diff>